<commit_message>
Sprint 5 Userstory 8
</commit_message>
<xml_diff>
--- a/doc/Benutzerhandbuch.docx
+++ b/doc/Benutzerhandbuch.docx
@@ -1,6 +1,6 @@
 
 <file path=word/document.xml><?xml version="1.0" encoding="utf-8"?>
-<w:document xmlns:wpc="http://schemas.microsoft.com/office/word/2010/wordprocessingCanvas" xmlns:cx="http://schemas.microsoft.com/office/drawing/2014/chartex" xmlns:cx1="http://schemas.microsoft.com/office/drawing/2015/9/8/chartex" xmlns:cx2="http://schemas.microsoft.com/office/drawing/2015/10/21/chartex" xmlns:cx3="http://schemas.microsoft.com/office/drawing/2016/5/9/chartex" xmlns:cx4="http://schemas.microsoft.com/office/drawing/2016/5/10/chartex" xmlns:cx5="http://schemas.microsoft.com/office/drawing/2016/5/11/chartex" xmlns:cx6="http://schemas.microsoft.com/office/drawing/2016/5/12/chartex" xmlns:cx7="http://schemas.microsoft.com/office/drawing/2016/5/13/chartex" xmlns:cx8="http://schemas.microsoft.com/office/drawing/2016/5/14/chartex" xmlns:mc="http://schemas.openxmlformats.org/markup-compatibility/2006" xmlns:aink="http://schemas.microsoft.com/office/drawing/2016/ink" xmlns:am3d="http://schemas.microsoft.com/office/drawing/2017/model3d" xmlns:o="urn:schemas-microsoft-com:office:office" xmlns:r="http://schemas.openxmlformats.org/officeDocument/2006/relationships" xmlns:m="http://schemas.openxmlformats.org/officeDocument/2006/math" xmlns:v="urn:schemas-microsoft-com:vml" xmlns:wp14="http://schemas.microsoft.com/office/word/2010/wordprocessingDrawing" xmlns:wp="http://schemas.openxmlformats.org/drawingml/2006/wordprocessingDrawing" xmlns:w10="urn:schemas-microsoft-com:office:word" xmlns:w="http://schemas.openxmlformats.org/wordprocessingml/2006/main" xmlns:w14="http://schemas.microsoft.com/office/word/2010/wordml" xmlns:w15="http://schemas.microsoft.com/office/word/2012/wordml" xmlns:w16cex="http://schemas.microsoft.com/office/word/2018/wordml/cex" xmlns:w16cid="http://schemas.microsoft.com/office/word/2016/wordml/cid" xmlns:w16="http://schemas.microsoft.com/office/word/2018/wordml" xmlns:w16se="http://schemas.microsoft.com/office/word/2015/wordml/symex" xmlns:wpg="http://schemas.microsoft.com/office/word/2010/wordprocessingGroup" xmlns:wpi="http://schemas.microsoft.com/office/word/2010/wordprocessingInk" xmlns:wne="http://schemas.microsoft.com/office/word/2006/wordml" xmlns:wps="http://schemas.microsoft.com/office/word/2010/wordprocessingShape" mc:Ignorable="w14 w15 w16se w16cid w16 w16cex wp14">
+<w:document xmlns:wpc="http://schemas.microsoft.com/office/word/2010/wordprocessingCanvas" xmlns:cx="http://schemas.microsoft.com/office/drawing/2014/chartex" xmlns:cx1="http://schemas.microsoft.com/office/drawing/2015/9/8/chartex" xmlns:mc="http://schemas.openxmlformats.org/markup-compatibility/2006" xmlns:o="urn:schemas-microsoft-com:office:office" xmlns:r="http://schemas.openxmlformats.org/officeDocument/2006/relationships" xmlns:m="http://schemas.openxmlformats.org/officeDocument/2006/math" xmlns:v="urn:schemas-microsoft-com:vml" xmlns:wp14="http://schemas.microsoft.com/office/word/2010/wordprocessingDrawing" xmlns:wp="http://schemas.openxmlformats.org/drawingml/2006/wordprocessingDrawing" xmlns:w10="urn:schemas-microsoft-com:office:word" xmlns:w="http://schemas.openxmlformats.org/wordprocessingml/2006/main" xmlns:w14="http://schemas.microsoft.com/office/word/2010/wordml" xmlns:w15="http://schemas.microsoft.com/office/word/2012/wordml" xmlns:w16se="http://schemas.microsoft.com/office/word/2015/wordml/symex" xmlns:wpg="http://schemas.microsoft.com/office/word/2010/wordprocessingGroup" xmlns:wpi="http://schemas.microsoft.com/office/word/2010/wordprocessingInk" xmlns:wne="http://schemas.microsoft.com/office/word/2006/wordml" xmlns:wps="http://schemas.microsoft.com/office/word/2010/wordprocessingShape" mc:Ignorable="w14 w15 w16se wp14">
   <w:body>
     <w:p>
       <w:pPr>
@@ -42,7 +42,7 @@
                     </pic:cNvPicPr>
                   </pic:nvPicPr>
                   <pic:blipFill>
-                    <a:blip r:embed="rId4">
+                    <a:blip r:embed="rId5">
                       <a:extLst>
                         <a:ext uri="{28A0092B-C50C-407E-A947-70E740481C1C}">
                           <a14:useLocalDpi xmlns:a14="http://schemas.microsoft.com/office/drawing/2010/main" val="0"/>
@@ -100,13 +100,7 @@
         <w:spacing w:line="240" w:lineRule="auto"/>
       </w:pPr>
       <w:r>
-        <w:t xml:space="preserve">Dieses Benutzerhandbuch </w:t>
-      </w:r>
-      <w:r>
-        <w:t>beschreibt</w:t>
-      </w:r>
-      <w:r>
-        <w:t xml:space="preserve"> die Funktionen der </w:t>
+        <w:t xml:space="preserve">Dieses Benutzerhandbuch beschreibt die Funktionen der </w:t>
       </w:r>
     </w:p>
     <w:p>
@@ -116,23 +110,7 @@
     </w:p>
     <w:p>
       <w:r>
-        <w:t xml:space="preserve">Hierbei treten auf der Sprache </w:t>
-      </w:r>
-      <w:proofErr w:type="spellStart"/>
-      <w:r>
-        <w:t>Redcode</w:t>
-      </w:r>
-      <w:proofErr w:type="spellEnd"/>
-      <w:r>
-        <w:t xml:space="preserve"> basierende Programme im selben Speicherraum gegeneinander an. Bei dem Speicher handelt es sich um den Memory Array </w:t>
-      </w:r>
-      <w:proofErr w:type="spellStart"/>
-      <w:r>
-        <w:t>Redcode</w:t>
-      </w:r>
-      <w:proofErr w:type="spellEnd"/>
-      <w:r>
-        <w:t xml:space="preserve"> Simulator (MARS), der einer virtuellen Maschine entspricht, die die Programme ausführt.</w:t>
+        <w:t>Hierbei treten auf der Sprache Redcode basierende Programme im selben Speicherraum gegeneinander an. Bei dem Speicher handelt es sich um den Memory Array Redcode Simulator (MARS), der einer virtuellen Maschine entspricht, die die Programme ausführt.</w:t>
       </w:r>
     </w:p>
     <w:p>
@@ -143,15 +121,26 @@
     <w:p>
       <w:pPr>
         <w:rPr>
-          <w:b/>
           <w:bCs/>
         </w:rPr>
       </w:pPr>
+      <w:r>
+        <w:rPr>
+          <w:b/>
+          <w:bCs/>
+        </w:rPr>
+        <w:t xml:space="preserve">Neue Klassen: </w:t>
+      </w:r>
+      <w:r>
+        <w:rPr>
+          <w:bCs/>
+        </w:rPr>
+        <w:t>jMarsException, jMarsPanel, jMarsStarter, LogWriter</w:t>
+      </w:r>
     </w:p>
     <w:p>
       <w:pPr>
         <w:rPr>
-          <w:b/>
           <w:bCs/>
         </w:rPr>
       </w:pPr>
@@ -160,8 +149,395 @@
           <w:b/>
           <w:bCs/>
         </w:rPr>
+        <w:t>Veränderungen in der Klasse jMars</w:t>
+      </w:r>
+      <w:r>
+        <w:rPr>
+          <w:b/>
+          <w:bCs/>
+        </w:rPr>
+        <w:t>:</w:t>
+      </w:r>
+      <w:r>
+        <w:rPr>
+          <w:bCs/>
+        </w:rPr>
         <w:t xml:space="preserve"> </w:t>
       </w:r>
+    </w:p>
+    <w:p>
+      <w:pPr>
+        <w:rPr>
+          <w:bCs/>
+        </w:rPr>
+      </w:pPr>
+      <w:r>
+        <w:rPr>
+          <w:bCs/>
+        </w:rPr>
+        <w:t xml:space="preserve">Die grundlegende Änderung in der Klasse </w:t>
+      </w:r>
+      <w:r>
+        <w:rPr>
+          <w:bCs/>
+          <w:i/>
+        </w:rPr>
+        <w:t>jMars</w:t>
+      </w:r>
+      <w:r>
+        <w:rPr>
+          <w:bCs/>
+        </w:rPr>
+        <w:t xml:space="preserve"> stellt das Entfernen der Main-Methode dar. Der Aufruf der Core War-Applikation erfolgt jetzt über die hierfür implementierte Klasse </w:t>
+      </w:r>
+      <w:r>
+        <w:rPr>
+          <w:bCs/>
+          <w:i/>
+        </w:rPr>
+        <w:t>jMarsStarter</w:t>
+      </w:r>
+      <w:r>
+        <w:rPr>
+          <w:bCs/>
+        </w:rPr>
+        <w:t>.</w:t>
+      </w:r>
+      <w:r>
+        <w:rPr>
+          <w:bCs/>
+        </w:rPr>
+        <w:t xml:space="preserve"> Um die Konfiguration der </w:t>
+      </w:r>
+      <w:r>
+        <w:rPr>
+          <w:bCs/>
+          <w:i/>
+        </w:rPr>
+        <w:t>jMarsStarter</w:t>
+      </w:r>
+      <w:r>
+        <w:rPr>
+          <w:bCs/>
+        </w:rPr>
+        <w:t xml:space="preserve">-Klasse an die Core-Applikation durchzureichen wurden verschiedene Konstruktoren in </w:t>
+      </w:r>
+      <w:r>
+        <w:rPr>
+          <w:bCs/>
+          <w:i/>
+        </w:rPr>
+        <w:t xml:space="preserve">jMars </w:t>
+      </w:r>
+      <w:r>
+        <w:rPr>
+          <w:bCs/>
+        </w:rPr>
+        <w:t xml:space="preserve">implementiert, die je nach Anwendungsfall genutzt werden. </w:t>
+      </w:r>
+      <w:r>
+        <w:rPr>
+          <w:bCs/>
+        </w:rPr>
+        <w:t>So wird anhand der Konstruktoren unterschieden ob die Applikation in GUI-Modus oder i</w:t>
+      </w:r>
+      <w:r>
+        <w:rPr>
+          <w:bCs/>
+        </w:rPr>
+        <w:t>n Konsolen-Modus ablaufen soll.</w:t>
+      </w:r>
+      <w:r>
+        <w:rPr>
+          <w:bCs/>
+        </w:rPr>
+        <w:br/>
+        <w:t xml:space="preserve">Das Verhalten des GUI-Modus und des Konsolen-Modus wurde auch dahingehend verbessert, dass dafür spezielle Klassen implementiert wurden und die Logik in </w:t>
+      </w:r>
+      <w:r>
+        <w:rPr>
+          <w:bCs/>
+          <w:i/>
+        </w:rPr>
+        <w:t>jMars</w:t>
+      </w:r>
+      <w:r>
+        <w:rPr>
+          <w:bCs/>
+        </w:rPr>
+        <w:t xml:space="preserve"> entzerrt wurde.</w:t>
+      </w:r>
+      <w:r>
+        <w:rPr>
+          <w:bCs/>
+        </w:rPr>
+        <w:br/>
+        <w:t xml:space="preserve">Außerdem wurden verschiedene Methoden dieser Klasse in mehrere kleine Methoden aufgeteilt und mit sinnvollen Namen versehen. </w:t>
+      </w:r>
+    </w:p>
+    <w:p>
+      <w:pPr>
+        <w:rPr>
+          <w:b/>
+          <w:bCs/>
+        </w:rPr>
+      </w:pPr>
+      <w:r>
+        <w:rPr>
+          <w:b/>
+          <w:bCs/>
+        </w:rPr>
+        <w:t>jMarsPanel:</w:t>
+      </w:r>
+    </w:p>
+    <w:p>
+      <w:pPr>
+        <w:rPr>
+          <w:bCs/>
+        </w:rPr>
+      </w:pPr>
+      <w:r>
+        <w:rPr>
+          <w:bCs/>
+        </w:rPr>
+        <w:t xml:space="preserve">Die Klasse </w:t>
+      </w:r>
+      <w:r>
+        <w:rPr>
+          <w:bCs/>
+          <w:i/>
+        </w:rPr>
+        <w:t>jMarsPanel</w:t>
+      </w:r>
+      <w:r>
+        <w:rPr>
+          <w:b/>
+          <w:bCs/>
+        </w:rPr>
+        <w:t xml:space="preserve"> </w:t>
+      </w:r>
+      <w:r>
+        <w:rPr>
+          <w:bCs/>
+        </w:rPr>
+        <w:t xml:space="preserve">stellt die GUI-Klasse hinter der Core-Applikation dar und enthält in Grundzügen die Logik der früheren </w:t>
+      </w:r>
+      <w:r>
+        <w:rPr>
+          <w:bCs/>
+          <w:i/>
+        </w:rPr>
+        <w:t>jMars</w:t>
+      </w:r>
+      <w:r>
+        <w:rPr>
+          <w:bCs/>
+        </w:rPr>
+        <w:t>-Klasse.</w:t>
+      </w:r>
+    </w:p>
+    <w:p>
+      <w:pPr>
+        <w:rPr>
+          <w:b/>
+          <w:bCs/>
+        </w:rPr>
+      </w:pPr>
+      <w:r>
+        <w:rPr>
+          <w:b/>
+          <w:bCs/>
+        </w:rPr>
+        <w:t>LogWriter:</w:t>
+      </w:r>
+    </w:p>
+    <w:p>
+      <w:pPr>
+        <w:rPr>
+          <w:bCs/>
+        </w:rPr>
+      </w:pPr>
+      <w:r>
+        <w:rPr>
+          <w:bCs/>
+        </w:rPr>
+        <w:t xml:space="preserve">Die Klasse </w:t>
+      </w:r>
+      <w:r>
+        <w:rPr>
+          <w:bCs/>
+          <w:i/>
+        </w:rPr>
+        <w:t>LogWriter</w:t>
+      </w:r>
+      <w:r>
+        <w:rPr>
+          <w:bCs/>
+        </w:rPr>
+        <w:t xml:space="preserve"> stellt die zentrale Klasse im Umfeld der Core War-Applikation dar, wenn es um Ausgaben auf der Konsole geht. Hierfür wurden verschiedene Methoden implementiert, welche verschiedene Ausgaben kapseln. </w:t>
+      </w:r>
+    </w:p>
+    <w:p>
+      <w:pPr>
+        <w:rPr>
+          <w:b/>
+          <w:bCs/>
+        </w:rPr>
+      </w:pPr>
+      <w:r>
+        <w:rPr>
+          <w:b/>
+          <w:bCs/>
+        </w:rPr>
+        <w:t>jMarsException</w:t>
+      </w:r>
+      <w:r>
+        <w:rPr>
+          <w:b/>
+          <w:bCs/>
+        </w:rPr>
+        <w:t>:</w:t>
+      </w:r>
+    </w:p>
+    <w:p>
+      <w:pPr>
+        <w:rPr>
+          <w:bCs/>
+        </w:rPr>
+      </w:pPr>
+      <w:r>
+        <w:rPr>
+          <w:bCs/>
+        </w:rPr>
+        <w:t xml:space="preserve">Im Rahmen der Implementierung des </w:t>
+      </w:r>
+      <w:r>
+        <w:rPr>
+          <w:bCs/>
+          <w:i/>
+        </w:rPr>
+        <w:t>LogWriters</w:t>
+      </w:r>
+      <w:r>
+        <w:rPr>
+          <w:bCs/>
+          <w:i/>
+        </w:rPr>
+        <w:t xml:space="preserve"> </w:t>
+      </w:r>
+      <w:r>
+        <w:rPr>
+          <w:bCs/>
+        </w:rPr>
+        <w:t xml:space="preserve">wurde entschieden, dass alle „Sysout“-Ausgaben aus der Klasse </w:t>
+      </w:r>
+      <w:r>
+        <w:rPr>
+          <w:bCs/>
+          <w:i/>
+        </w:rPr>
+        <w:t>jMars</w:t>
+      </w:r>
+      <w:r>
+        <w:rPr>
+          <w:bCs/>
+        </w:rPr>
+        <w:t xml:space="preserve"> verschwinden sollen. </w:t>
+      </w:r>
+      <w:r>
+        <w:rPr>
+          <w:bCs/>
+        </w:rPr>
+        <w:t xml:space="preserve">Da Fehlermeldungen nicht über die Klasse </w:t>
+      </w:r>
+      <w:r>
+        <w:rPr>
+          <w:bCs/>
+          <w:i/>
+        </w:rPr>
+        <w:t>LogWriter</w:t>
+      </w:r>
+      <w:r>
+        <w:rPr>
+          <w:bCs/>
+        </w:rPr>
+        <w:t xml:space="preserve"> abgebildet werden sollten, wurde die Klasse </w:t>
+      </w:r>
+      <w:r>
+        <w:rPr>
+          <w:bCs/>
+          <w:i/>
+        </w:rPr>
+        <w:t>jMarsException</w:t>
+      </w:r>
+      <w:r>
+        <w:rPr>
+          <w:bCs/>
+        </w:rPr>
+        <w:t xml:space="preserve"> implementiert. </w:t>
+      </w:r>
+      <w:r>
+        <w:rPr>
+          <w:bCs/>
+        </w:rPr>
+        <w:t xml:space="preserve">Diese Erbt von </w:t>
+      </w:r>
+      <w:r>
+        <w:rPr>
+          <w:bCs/>
+          <w:i/>
+        </w:rPr>
+        <w:t>Exception</w:t>
+      </w:r>
+      <w:r>
+        <w:rPr>
+          <w:bCs/>
+        </w:rPr>
+        <w:t xml:space="preserve"> aus dem Java-Kern und wird mittels herkömmlichen Exception-Handling behandelt. </w:t>
+      </w:r>
+    </w:p>
+    <w:p>
+      <w:pPr>
+        <w:rPr>
+          <w:b/>
+          <w:bCs/>
+        </w:rPr>
+      </w:pPr>
+      <w:r>
+        <w:rPr>
+          <w:b/>
+          <w:bCs/>
+        </w:rPr>
+        <w:t>jMarsStarter:</w:t>
+      </w:r>
+    </w:p>
+    <w:p>
+      <w:pPr>
+        <w:rPr>
+          <w:bCs/>
+        </w:rPr>
+      </w:pPr>
+      <w:r>
+        <w:rPr>
+          <w:bCs/>
+        </w:rPr>
+        <w:t xml:space="preserve">Die Starter-Klasse stellt zum einen eine Main-Methode zu Verfügung, über welche die Applikation aus einer IDE oder per Kommandozeile gestartet werden kann. Zusätzlich wurden verschiedene „Adapter-Methoden“ implementiert, welche für den richtigen Aufruf der Klasse </w:t>
+      </w:r>
+      <w:r>
+        <w:rPr>
+          <w:bCs/>
+          <w:i/>
+        </w:rPr>
+        <w:t>jMars</w:t>
+      </w:r>
+      <w:r>
+        <w:rPr>
+          <w:bCs/>
+        </w:rPr>
+        <w:t xml:space="preserve"> aus JUnit-Tests dienen. </w:t>
+      </w:r>
+      <w:bookmarkStart w:id="0" w:name="_GoBack"/>
+      <w:bookmarkEnd w:id="0"/>
     </w:p>
     <w:sectPr>
       <w:pgSz w:w="11906" w:h="16838"/>
@@ -173,8 +549,37 @@
 </w:document>
 </file>
 
+<file path=word/numbering.xml><?xml version="1.0" encoding="utf-8"?>
+<w:numbering xmlns:wpc="http://schemas.microsoft.com/office/word/2010/wordprocessingCanvas" xmlns:cx="http://schemas.microsoft.com/office/drawing/2014/chartex" xmlns:cx1="http://schemas.microsoft.com/office/drawing/2015/9/8/chartex" xmlns:mc="http://schemas.openxmlformats.org/markup-compatibility/2006" xmlns:o="urn:schemas-microsoft-com:office:office" xmlns:r="http://schemas.openxmlformats.org/officeDocument/2006/relationships" xmlns:m="http://schemas.openxmlformats.org/officeDocument/2006/math" xmlns:v="urn:schemas-microsoft-com:vml" xmlns:wp14="http://schemas.microsoft.com/office/word/2010/wordprocessingDrawing" xmlns:wp="http://schemas.openxmlformats.org/drawingml/2006/wordprocessingDrawing" xmlns:w10="urn:schemas-microsoft-com:office:word" xmlns:w="http://schemas.openxmlformats.org/wordprocessingml/2006/main" xmlns:w14="http://schemas.microsoft.com/office/word/2010/wordml" xmlns:w15="http://schemas.microsoft.com/office/word/2012/wordml" xmlns:w16se="http://schemas.microsoft.com/office/word/2015/wordml/symex" xmlns:wpg="http://schemas.microsoft.com/office/word/2010/wordprocessingGroup" xmlns:wpi="http://schemas.microsoft.com/office/word/2010/wordprocessingInk" xmlns:wne="http://schemas.microsoft.com/office/word/2006/wordml" xmlns:wps="http://schemas.microsoft.com/office/word/2010/wordprocessingShape" mc:Ignorable="w14 w15 w16se wp14">
+  <w:abstractNum w:abstractNumId="0" w15:restartNumberingAfterBreak="0">
+    <w:nsid w:val="FFFFFF89"/>
+    <w:multiLevelType w:val="singleLevel"/>
+    <w:tmpl w:val="7ADE27AA"/>
+    <w:lvl w:ilvl="0">
+      <w:start w:val="1"/>
+      <w:numFmt w:val="bullet"/>
+      <w:pStyle w:val="Aufzhlungszeichen"/>
+      <w:lvlText w:val=""/>
+      <w:lvlJc w:val="left"/>
+      <w:pPr>
+        <w:tabs>
+          <w:tab w:val="num" w:pos="360"/>
+        </w:tabs>
+        <w:ind w:left="360" w:hanging="360"/>
+      </w:pPr>
+      <w:rPr>
+        <w:rFonts w:ascii="Symbol" w:hAnsi="Symbol" w:hint="default"/>
+      </w:rPr>
+    </w:lvl>
+  </w:abstractNum>
+  <w:num w:numId="1">
+    <w:abstractNumId w:val="0"/>
+  </w:num>
+</w:numbering>
+</file>
+
 <file path=word/styles.xml><?xml version="1.0" encoding="utf-8"?>
-<w:styles xmlns:mc="http://schemas.openxmlformats.org/markup-compatibility/2006" xmlns:r="http://schemas.openxmlformats.org/officeDocument/2006/relationships" xmlns:w="http://schemas.openxmlformats.org/wordprocessingml/2006/main" xmlns:w14="http://schemas.microsoft.com/office/word/2010/wordml" xmlns:w15="http://schemas.microsoft.com/office/word/2012/wordml" xmlns:w16cex="http://schemas.microsoft.com/office/word/2018/wordml/cex" xmlns:w16cid="http://schemas.microsoft.com/office/word/2016/wordml/cid" xmlns:w16="http://schemas.microsoft.com/office/word/2018/wordml" xmlns:w16se="http://schemas.microsoft.com/office/word/2015/wordml/symex" mc:Ignorable="w14 w15 w16se w16cid w16 w16cex">
+<w:styles xmlns:mc="http://schemas.openxmlformats.org/markup-compatibility/2006" xmlns:r="http://schemas.openxmlformats.org/officeDocument/2006/relationships" xmlns:w="http://schemas.openxmlformats.org/wordprocessingml/2006/main" xmlns:w14="http://schemas.microsoft.com/office/word/2010/wordml" xmlns:w15="http://schemas.microsoft.com/office/word/2012/wordml" xmlns:w16se="http://schemas.microsoft.com/office/word/2015/wordml/symex" mc:Ignorable="w14 w15 w16se">
   <w:docDefaults>
     <w:rPrDefault>
       <w:rPr>
@@ -186,7 +591,7 @@
     </w:rPrDefault>
     <w:pPrDefault/>
   </w:docDefaults>
-  <w:latentStyles w:defLockedState="0" w:defUIPriority="99" w:defSemiHidden="0" w:defUnhideWhenUsed="0" w:defQFormat="0" w:count="376">
+  <w:latentStyles w:defLockedState="0" w:defUIPriority="99" w:defSemiHidden="0" w:defUnhideWhenUsed="0" w:defQFormat="0" w:count="371">
     <w:lsdException w:name="Normal" w:uiPriority="0" w:qFormat="1"/>
     <w:lsdException w:name="heading 1" w:uiPriority="9" w:qFormat="1"/>
     <w:lsdException w:name="heading 2" w:semiHidden="1" w:uiPriority="9" w:unhideWhenUsed="1" w:qFormat="1"/>
@@ -558,11 +963,6 @@
     <w:lsdException w:name="List Table 5 Dark Accent 6" w:uiPriority="50"/>
     <w:lsdException w:name="List Table 6 Colorful Accent 6" w:uiPriority="51"/>
     <w:lsdException w:name="List Table 7 Colorful Accent 6" w:uiPriority="52"/>
-    <w:lsdException w:name="Mention" w:semiHidden="1" w:unhideWhenUsed="1"/>
-    <w:lsdException w:name="Smart Hyperlink" w:semiHidden="1" w:unhideWhenUsed="1"/>
-    <w:lsdException w:name="Hashtag" w:semiHidden="1" w:unhideWhenUsed="1"/>
-    <w:lsdException w:name="Unresolved Mention" w:semiHidden="1" w:unhideWhenUsed="1"/>
-    <w:lsdException w:name="Smart Link" w:semiHidden="1" w:unhideWhenUsed="1"/>
   </w:latentStyles>
   <w:style w:type="paragraph" w:default="1" w:styleId="Standard">
     <w:name w:val="Normal"/>
@@ -636,6 +1036,19 @@
       <w:sz w:val="56"/>
       <w:szCs w:val="56"/>
     </w:rPr>
+  </w:style>
+  <w:style w:type="paragraph" w:styleId="Aufzhlungszeichen">
+    <w:name w:val="List Bullet"/>
+    <w:basedOn w:val="Standard"/>
+    <w:uiPriority w:val="99"/>
+    <w:unhideWhenUsed/>
+    <w:rsid w:val="00291DBE"/>
+    <w:pPr>
+      <w:numPr>
+        <w:numId w:val="1"/>
+      </w:numPr>
+      <w:contextualSpacing/>
+    </w:pPr>
   </w:style>
 </w:styles>
 </file>

</xml_diff>